<commit_message>
changes in webadds doc
</commit_message>
<xml_diff>
--- a/Website additions.docx
+++ b/Website additions.docx
@@ -29,7 +29,7 @@
           <w:sz w:val="24"/>
           <w:shd w:fill="FFFFFF" w:val="clear"/>
         </w:rPr>
-        <w:t xml:space="preserve">Move comments section to main page</w:t>
+        <w:t xml:space="preserve">Move comments section to feedback page --&gt; done</w:t>
       </w:r>
     </w:p>
     <w:p>
@@ -59,7 +59,7 @@
           <w:sz w:val="24"/>
           <w:shd w:fill="auto" w:val="clear"/>
         </w:rPr>
-        <w:t xml:space="preserve">Add all relevant content in SuSa</w:t>
+        <w:t xml:space="preserve">Add all relevant content in SuSa --&gt; in progress</w:t>
       </w:r>
     </w:p>
     <w:p>
@@ -209,7 +209,7 @@
           <w:sz w:val="24"/>
           <w:shd w:fill="FFFFFF" w:val="clear"/>
         </w:rPr>
-        <w:t xml:space="preserve">A separate text for help and link it to footer button instead of SuSa FAQs</w:t>
+        <w:t xml:space="preserve">A separate text for help and link it to footer button instead of SuSa FAQs --&gt;done</w:t>
       </w:r>
     </w:p>
     <w:p>

</xml_diff>